<commit_message>
stage verslag en planning update
</commit_message>
<xml_diff>
--- a/Bestanden/Het stageverslag.docx
+++ b/Bestanden/Het stageverslag.docx
@@ -75,6 +75,7 @@
                         <w:lang w:val="nl-NL"/>
                       </w:rPr>
                     </w:pPr>
+                    <w:proofErr w:type="spellStart"/>
                     <w:r>
                       <w:rPr>
                         <w:rFonts w:ascii="ADLaM Display" w:hAnsi="ADLaM Display" w:cs="ADLaM Display"/>
@@ -83,7 +84,18 @@
                         <w:szCs w:val="24"/>
                         <w:lang w:val="nl-NL"/>
                       </w:rPr>
-                      <w:t>Provrex B.V.</w:t>
+                      <w:t>Provrex</w:t>
+                    </w:r>
+                    <w:proofErr w:type="spellEnd"/>
+                    <w:r>
+                      <w:rPr>
+                        <w:rFonts w:ascii="ADLaM Display" w:hAnsi="ADLaM Display" w:cs="ADLaM Display"/>
+                        <w:color w:val="0F4761" w:themeColor="accent1" w:themeShade="BF"/>
+                        <w:sz w:val="24"/>
+                        <w:szCs w:val="24"/>
+                        <w:lang w:val="nl-NL"/>
+                      </w:rPr>
+                      <w:t xml:space="preserve"> B.V.</w:t>
                     </w:r>
                   </w:p>
                 </w:tc>
@@ -485,27 +497,7 @@
                 <w:sz w:val="22"/>
                 <w:szCs w:val="28"/>
               </w:rPr>
-              <w:t>Inle</w:t>
-            </w:r>
-            <w:r>
-              <w:rPr>
-                <w:rStyle w:val="Hyperlink"/>
-                <w:rFonts w:ascii="ADLaM Display" w:hAnsi="ADLaM Display" w:cs="ADLaM Display"/>
-                <w:color w:val="215E99" w:themeColor="text2" w:themeTint="BF"/>
-                <w:sz w:val="22"/>
-                <w:szCs w:val="28"/>
-              </w:rPr>
-              <w:t>i</w:t>
-            </w:r>
-            <w:r>
-              <w:rPr>
-                <w:rStyle w:val="Hyperlink"/>
-                <w:rFonts w:ascii="ADLaM Display" w:hAnsi="ADLaM Display" w:cs="ADLaM Display"/>
-                <w:color w:val="215E99" w:themeColor="text2" w:themeTint="BF"/>
-                <w:sz w:val="22"/>
-                <w:szCs w:val="28"/>
-              </w:rPr>
-              <w:t>ding</w:t>
+              <w:t>Inleiding</w:t>
             </w:r>
             <w:r>
               <w:rPr>
@@ -1726,7 +1718,15 @@
         <w:t xml:space="preserve">Denk b.v. aan naamgevingsconventies in code </w:t>
       </w:r>
       <w:r>
-        <w:t xml:space="preserve"> Hoe zag de ontwikkelomgeving er uit? Denk aan IDE’s, servers, tools en meer </w:t>
+        <w:t xml:space="preserve"> Hoe zag de ontwikkelomgeving er uit? Denk aan </w:t>
+      </w:r>
+      <w:proofErr w:type="spellStart"/>
+      <w:r>
+        <w:t>IDE’s</w:t>
+      </w:r>
+      <w:proofErr w:type="spellEnd"/>
+      <w:r>
+        <w:t xml:space="preserve">, servers, tools en meer </w:t>
       </w:r>
       <w:r>
         <w:t xml:space="preserve"> Hoe en wanneer is er getest? </w:t>
@@ -1734,7 +1734,31 @@
     </w:p>
     <w:p>
       <w:r>
-        <w:t xml:space="preserve">Ging het hier om TDD (Test Driven Development)? (Denk ook aan Unittesting, debugging, ..... ) </w:t>
+        <w:t xml:space="preserve">Ging het hier om TDD (Test </w:t>
+      </w:r>
+      <w:proofErr w:type="spellStart"/>
+      <w:r>
+        <w:t>Driven</w:t>
+      </w:r>
+      <w:proofErr w:type="spellEnd"/>
+      <w:r>
+        <w:t xml:space="preserve"> Development)? (Denk ook aan </w:t>
+      </w:r>
+      <w:proofErr w:type="spellStart"/>
+      <w:r>
+        <w:t>Unittesting</w:t>
+      </w:r>
+      <w:proofErr w:type="spellEnd"/>
+      <w:r>
+        <w:t xml:space="preserve">, </w:t>
+      </w:r>
+      <w:proofErr w:type="spellStart"/>
+      <w:r>
+        <w:t>debugging</w:t>
+      </w:r>
+      <w:proofErr w:type="spellEnd"/>
+      <w:r>
+        <w:t xml:space="preserve">, ..... ) </w:t>
       </w:r>
       <w:r>
         <w:t xml:space="preserve"> Hoe ziet de structuur van de (web)applicatie er uit? </w:t>
@@ -1773,7 +1797,15 @@
       </w:r>
       <w:r>
         <w:tab/>
-        <w:t xml:space="preserve">Als er gesproken wordt over een deployment (nieuwe versie), hoe wordt dit dan aangepakt? Wordt de nieuwe versie intern of extern ontwikkeld? En  welke partijen zijn er betrokken? </w:t>
+        <w:t xml:space="preserve">Als er gesproken wordt over een </w:t>
+      </w:r>
+      <w:proofErr w:type="spellStart"/>
+      <w:r>
+        <w:t>deployment</w:t>
+      </w:r>
+      <w:proofErr w:type="spellEnd"/>
+      <w:r>
+        <w:t xml:space="preserve"> (nieuwe versie), hoe wordt dit dan aangepakt? Wordt de nieuwe versie intern of extern ontwikkeld? En  welke partijen zijn er betrokken? </w:t>
       </w:r>
     </w:p>
     <w:p>
@@ -2238,6 +2270,94 @@
         </w:rPr>
         <w:t>De interviews waren vrij kort aangezien het hoofd ontwerp en idee er al waren, mijn al bestaande portfolio, echter wil ik er wel dingen aan aanpassen zodat de U.I. en U.X. beter en makkelijker zijn.</w:t>
       </w:r>
+    </w:p>
+    <w:p>
+      <w:pPr>
+        <w:spacing w:after="160" w:line="259" w:lineRule="auto"/>
+        <w:ind w:left="0" w:right="0" w:firstLine="0"/>
+        <w:rPr>
+          <w:rFonts w:ascii="ADLaM Display" w:hAnsi="ADLaM Display" w:cs="ADLaM Display"/>
+          <w:sz w:val="24"/>
+          <w:szCs w:val="32"/>
+        </w:rPr>
+      </w:pPr>
+    </w:p>
+    <w:p>
+      <w:pPr>
+        <w:spacing w:after="160" w:line="259" w:lineRule="auto"/>
+        <w:ind w:left="0" w:right="0" w:firstLine="0"/>
+        <w:rPr>
+          <w:rFonts w:ascii="ADLaM Display" w:hAnsi="ADLaM Display" w:cs="ADLaM Display"/>
+          <w:sz w:val="24"/>
+          <w:szCs w:val="32"/>
+        </w:rPr>
+      </w:pPr>
+    </w:p>
+    <w:p>
+      <w:pPr>
+        <w:spacing w:after="160" w:line="259" w:lineRule="auto"/>
+        <w:ind w:left="0" w:right="0" w:firstLine="0"/>
+        <w:rPr>
+          <w:rFonts w:ascii="ADLaM Display" w:hAnsi="ADLaM Display" w:cs="ADLaM Display"/>
+          <w:sz w:val="24"/>
+          <w:szCs w:val="32"/>
+        </w:rPr>
+      </w:pPr>
+    </w:p>
+    <w:p>
+      <w:pPr>
+        <w:spacing w:after="160" w:line="259" w:lineRule="auto"/>
+        <w:ind w:left="0" w:right="0" w:firstLine="0"/>
+        <w:rPr>
+          <w:rFonts w:ascii="ADLaM Display" w:hAnsi="ADLaM Display" w:cs="ADLaM Display"/>
+          <w:sz w:val="24"/>
+          <w:szCs w:val="32"/>
+        </w:rPr>
+      </w:pPr>
+    </w:p>
+    <w:p>
+      <w:pPr>
+        <w:spacing w:after="160" w:line="259" w:lineRule="auto"/>
+        <w:ind w:left="0" w:right="0" w:firstLine="0"/>
+        <w:rPr>
+          <w:rFonts w:ascii="ADLaM Display" w:hAnsi="ADLaM Display" w:cs="ADLaM Display"/>
+          <w:sz w:val="24"/>
+          <w:szCs w:val="32"/>
+        </w:rPr>
+      </w:pPr>
+    </w:p>
+    <w:p>
+      <w:pPr>
+        <w:spacing w:after="160" w:line="259" w:lineRule="auto"/>
+        <w:ind w:left="0" w:right="0" w:firstLine="0"/>
+        <w:rPr>
+          <w:rFonts w:ascii="ADLaM Display" w:hAnsi="ADLaM Display" w:cs="ADLaM Display"/>
+          <w:sz w:val="24"/>
+          <w:szCs w:val="32"/>
+        </w:rPr>
+      </w:pPr>
+    </w:p>
+    <w:p>
+      <w:pPr>
+        <w:spacing w:after="160" w:line="259" w:lineRule="auto"/>
+        <w:ind w:left="0" w:right="0" w:firstLine="0"/>
+        <w:rPr>
+          <w:rFonts w:ascii="ADLaM Display" w:hAnsi="ADLaM Display" w:cs="ADLaM Display"/>
+          <w:sz w:val="24"/>
+          <w:szCs w:val="32"/>
+        </w:rPr>
+      </w:pPr>
+    </w:p>
+    <w:p>
+      <w:pPr>
+        <w:spacing w:after="160" w:line="259" w:lineRule="auto"/>
+        <w:ind w:left="0" w:right="0" w:firstLine="0"/>
+        <w:rPr>
+          <w:rFonts w:ascii="ADLaM Display" w:hAnsi="ADLaM Display" w:cs="ADLaM Display"/>
+          <w:sz w:val="24"/>
+          <w:szCs w:val="32"/>
+        </w:rPr>
+      </w:pPr>
     </w:p>
     <w:p>
       <w:pPr>
@@ -3037,6 +3157,7 @@
       <w:r>
         <w:rPr>
           <w:rFonts w:ascii="ADLaM Display" w:hAnsi="ADLaM Display" w:cs="ADLaM Display"/>
+          <w:noProof/>
           <w:sz w:val="24"/>
           <w:szCs w:val="32"/>
         </w:rPr>
@@ -3493,7 +3614,23 @@
       </w:r>
       <w:r>
         <w:tab/>
-        <w:t xml:space="preserve">Conventies: naamgeving van methods, properties, classes, mappen, bestanden en meer. Beschrijf duidelijk de afspraken die hierover gemaakt worden. </w:t>
+        <w:t xml:space="preserve">Conventies: naamgeving van </w:t>
+      </w:r>
+      <w:proofErr w:type="spellStart"/>
+      <w:r>
+        <w:t>methods</w:t>
+      </w:r>
+      <w:proofErr w:type="spellEnd"/>
+      <w:r>
+        <w:t xml:space="preserve">, </w:t>
+      </w:r>
+      <w:proofErr w:type="spellStart"/>
+      <w:r>
+        <w:t>properties</w:t>
+      </w:r>
+      <w:proofErr w:type="spellEnd"/>
+      <w:r>
+        <w:t xml:space="preserve">, classes, mappen, bestanden en meer. Beschrijf duidelijk de afspraken die hierover gemaakt worden. </w:t>
       </w:r>
     </w:p>
     <w:p>
@@ -3511,7 +3648,15 @@
       </w:r>
       <w:r>
         <w:tab/>
-        <w:t xml:space="preserve">Version control: Hoe ga je version control regelen? </w:t>
+        <w:t xml:space="preserve">Version control: Hoe ga je </w:t>
+      </w:r>
+      <w:proofErr w:type="spellStart"/>
+      <w:r>
+        <w:t>version</w:t>
+      </w:r>
+      <w:proofErr w:type="spellEnd"/>
+      <w:r>
+        <w:t xml:space="preserve"> control regelen? </w:t>
       </w:r>
     </w:p>
     <w:p>
@@ -6189,6 +6334,7 @@
   <w:rsids>
     <w:rsidRoot w:val="005C6C1D"/>
     <w:rsid w:val="00116980"/>
+    <w:rsid w:val="00120C50"/>
     <w:rsid w:val="001A455B"/>
     <w:rsid w:val="00403E88"/>
     <w:rsid w:val="005C6C1D"/>

</xml_diff>